<commit_message>
Quote word with multiple table rows is working.
</commit_message>
<xml_diff>
--- a/frontend/src/templates/EnvironmentalQuoteTemplate.docx
+++ b/frontend/src/templates/EnvironmentalQuoteTemplate.docx
@@ -60,343 +60,6 @@
       <w:r>
         <w:rPr>
           <w:rFonts w:asciiTheme="minorHAnsi" w:hAnsiTheme="minorHAnsi" w:cstheme="minorHAnsi"/>
-          <w:noProof/>
-        </w:rPr>
-        <mc:AlternateContent>
-          <mc:Choice Requires="wps">
-            <w:drawing>
-              <wp:anchor distT="0" distB="0" distL="0" distR="0" simplePos="0" relativeHeight="11" behindDoc="0" locked="0" layoutInCell="0" allowOverlap="1" wp14:anchorId="17A6C5B1" wp14:editId="3AAFC637">
-                <wp:simplePos x="0" y="0"/>
-                <wp:positionH relativeFrom="column">
-                  <wp:posOffset>164465</wp:posOffset>
-                </wp:positionH>
-                <wp:positionV relativeFrom="paragraph">
-                  <wp:posOffset>182880</wp:posOffset>
-                </wp:positionV>
-                <wp:extent cx="5311140" cy="322580"/>
-                <wp:effectExtent l="0" t="0" r="0" b="0"/>
-                <wp:wrapNone/>
-                <wp:docPr id="13" name="Rectangle 13"/>
-                <wp:cNvGraphicFramePr>
-                  <a:graphicFrameLocks xmlns:a="http://schemas.openxmlformats.org/drawingml/2006/main"/>
-                </wp:cNvGraphicFramePr>
-                <a:graphic xmlns:a="http://schemas.openxmlformats.org/drawingml/2006/main">
-                  <a:graphicData uri="http://schemas.microsoft.com/office/word/2010/wordprocessingShape">
-                    <wps:wsp>
-                      <wps:cNvSpPr>
-                        <a:spLocks/>
-                      </wps:cNvSpPr>
-                      <wps:spPr>
-                        <a:xfrm>
-                          <a:off x="0" y="0"/>
-                          <a:ext cx="5311140" cy="322580"/>
-                        </a:xfrm>
-                        <a:prstGeom prst="rect">
-                          <a:avLst/>
-                        </a:prstGeom>
-                        <a:noFill/>
-                        <a:ln w="0">
-                          <a:noFill/>
-                        </a:ln>
-                      </wps:spPr>
-                      <wps:style>
-                        <a:lnRef idx="0">
-                          <a:scrgbClr r="0" g="0" b="0"/>
-                        </a:lnRef>
-                        <a:fillRef idx="0">
-                          <a:scrgbClr r="0" g="0" b="0"/>
-                        </a:fillRef>
-                        <a:effectRef idx="0">
-                          <a:scrgbClr r="0" g="0" b="0"/>
-                        </a:effectRef>
-                        <a:fontRef idx="minor"/>
-                      </wps:style>
-                      <wps:txbx>
-                        <w:txbxContent>
-                          <w:p>
-                            <w:pPr>
-                              <w:pStyle w:val="Heading2"/>
-                              <w:shd w:val="clear" w:color="auto" w:fill="FFFFFF"/>
-                              <w:rPr>
-                                <w:caps/>
-                                <w:color w:val="1F497D"/>
-                                <w:sz w:val="32"/>
-                                <w:szCs w:val="36"/>
-                              </w:rPr>
-                            </w:pPr>
-                            <w:r>
-                              <w:rPr>
-                                <w:caps/>
-                                <w:color w:val="1F497D"/>
-                                <w:sz w:val="32"/>
-                                <w:szCs w:val="36"/>
-                              </w:rPr>
-                              <w:t xml:space="preserve">         PROPOSAL FO</w:t>
-                            </w:r>
-                            <w:r>
-                              <w:rPr>
-                                <w:caps/>
-                                <w:color w:val="1F497D"/>
-                                <w:sz w:val="32"/>
-                                <w:szCs w:val="36"/>
-                              </w:rPr>
-                              <w:t>r</w:t>
-                            </w:r>
-                            <w:r>
-                              <w:rPr>
-                                <w:caps/>
-                                <w:color w:val="1F497D"/>
-                                <w:sz w:val="32"/>
-                                <w:szCs w:val="36"/>
-                              </w:rPr>
-                              <w:t xml:space="preserve"> Envornmental </w:t>
-                            </w:r>
-                            <w:r>
-                              <w:rPr>
-                                <w:caps/>
-                                <w:color w:val="1F497D"/>
-                                <w:sz w:val="32"/>
-                                <w:szCs w:val="36"/>
-                              </w:rPr>
-                              <w:t>test</w:t>
-                            </w:r>
-                          </w:p>
-                          <w:p>
-                            <w:pPr>
-                              <w:shd w:val="clear" w:color="auto" w:fill="FFFFFF"/>
-                              <w:rPr>
-                                <w:caps/>
-                                <w:color w:val="1F497D"/>
-                                <w:sz w:val="32"/>
-                                <w:szCs w:val="36"/>
-                              </w:rPr>
-                            </w:pPr>
-                          </w:p>
-                          <w:p>
-                            <w:pPr>
-                              <w:shd w:val="clear" w:color="auto" w:fill="FFFFFF"/>
-                              <w:rPr>
-                                <w:caps/>
-                                <w:color w:val="1F497D"/>
-                                <w:sz w:val="32"/>
-                                <w:szCs w:val="36"/>
-                              </w:rPr>
-                            </w:pPr>
-                          </w:p>
-                          <w:p>
-                            <w:pPr>
-                              <w:shd w:val="clear" w:color="auto" w:fill="FFFFFF"/>
-                              <w:rPr>
-                                <w:caps/>
-                                <w:color w:val="1F497D"/>
-                                <w:sz w:val="32"/>
-                                <w:szCs w:val="36"/>
-                              </w:rPr>
-                            </w:pPr>
-                          </w:p>
-                          <w:p>
-                            <w:pPr>
-                              <w:shd w:val="clear" w:color="auto" w:fill="FFFFFF"/>
-                              <w:rPr>
-                                <w:caps/>
-                                <w:color w:val="1F497D"/>
-                                <w:sz w:val="32"/>
-                                <w:szCs w:val="36"/>
-                              </w:rPr>
-                            </w:pPr>
-                          </w:p>
-                          <w:p>
-                            <w:pPr>
-                              <w:shd w:val="clear" w:color="auto" w:fill="FFFFFF"/>
-                              <w:rPr>
-                                <w:caps/>
-                                <w:color w:val="1F497D"/>
-                                <w:sz w:val="32"/>
-                                <w:szCs w:val="36"/>
-                              </w:rPr>
-                            </w:pPr>
-                          </w:p>
-                          <w:p>
-                            <w:pPr>
-                              <w:shd w:val="clear" w:color="auto" w:fill="FFFFFF"/>
-                              <w:rPr>
-                                <w:caps/>
-                                <w:color w:val="1F497D"/>
-                                <w:sz w:val="32"/>
-                                <w:szCs w:val="36"/>
-                              </w:rPr>
-                            </w:pPr>
-                          </w:p>
-                          <w:p>
-                            <w:pPr>
-                              <w:pStyle w:val="FrameContents"/>
-                              <w:jc w:val="center"/>
-                              <w:rPr>
-                                <w:caps/>
-                                <w:color w:val="1F497D"/>
-                                <w:sz w:val="36"/>
-                                <w:szCs w:val="36"/>
-                              </w:rPr>
-                            </w:pPr>
-                          </w:p>
-                        </w:txbxContent>
-                      </wps:txbx>
-                      <wps:bodyPr anchor="t">
-                        <a:noAutofit/>
-                      </wps:bodyPr>
-                    </wps:wsp>
-                  </a:graphicData>
-                </a:graphic>
-                <wp14:sizeRelH relativeFrom="page">
-                  <wp14:pctWidth>0</wp14:pctWidth>
-                </wp14:sizeRelH>
-                <wp14:sizeRelV relativeFrom="page">
-                  <wp14:pctHeight>0</wp14:pctHeight>
-                </wp14:sizeRelV>
-              </wp:anchor>
-            </w:drawing>
-          </mc:Choice>
-          <mc:Fallback>
-            <w:pict>
-              <v:rect w14:anchorId="17A6C5B1" id="Rectangle 13" o:spid="_x0000_s1026" style="position:absolute;margin-left:12.95pt;margin-top:14.4pt;width:418.2pt;height:25.4pt;z-index:11;visibility:visible;mso-wrap-style:square;mso-width-percent:0;mso-height-percent:0;mso-wrap-distance-left:0;mso-wrap-distance-top:0;mso-wrap-distance-right:0;mso-wrap-distance-bottom:0;mso-position-horizontal:absolute;mso-position-horizontal-relative:text;mso-position-vertical:absolute;mso-position-vertical-relative:text;mso-width-percent:0;mso-height-percent:0;mso-width-relative:page;mso-height-relative:page;v-text-anchor:top" o:gfxdata="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" o:allowincell="f" filled="f" stroked="f" strokeweight="0">
-                <v:textbox>
-                  <w:txbxContent>
-                    <w:p>
-                      <w:pPr>
-                        <w:pStyle w:val="Heading2"/>
-                        <w:shd w:val="clear" w:color="auto" w:fill="FFFFFF"/>
-                        <w:rPr>
-                          <w:caps/>
-                          <w:color w:val="1F497D"/>
-                          <w:sz w:val="32"/>
-                          <w:szCs w:val="36"/>
-                        </w:rPr>
-                      </w:pPr>
-                      <w:r>
-                        <w:rPr>
-                          <w:caps/>
-                          <w:color w:val="1F497D"/>
-                          <w:sz w:val="32"/>
-                          <w:szCs w:val="36"/>
-                        </w:rPr>
-                        <w:t xml:space="preserve">         PROPOSAL FO</w:t>
-                      </w:r>
-                      <w:r>
-                        <w:rPr>
-                          <w:caps/>
-                          <w:color w:val="1F497D"/>
-                          <w:sz w:val="32"/>
-                          <w:szCs w:val="36"/>
-                        </w:rPr>
-                        <w:t>r</w:t>
-                      </w:r>
-                      <w:r>
-                        <w:rPr>
-                          <w:caps/>
-                          <w:color w:val="1F497D"/>
-                          <w:sz w:val="32"/>
-                          <w:szCs w:val="36"/>
-                        </w:rPr>
-                        <w:t xml:space="preserve"> Envornmental </w:t>
-                      </w:r>
-                      <w:r>
-                        <w:rPr>
-                          <w:caps/>
-                          <w:color w:val="1F497D"/>
-                          <w:sz w:val="32"/>
-                          <w:szCs w:val="36"/>
-                        </w:rPr>
-                        <w:t>test</w:t>
-                      </w:r>
-                    </w:p>
-                    <w:p>
-                      <w:pPr>
-                        <w:shd w:val="clear" w:color="auto" w:fill="FFFFFF"/>
-                        <w:rPr>
-                          <w:caps/>
-                          <w:color w:val="1F497D"/>
-                          <w:sz w:val="32"/>
-                          <w:szCs w:val="36"/>
-                        </w:rPr>
-                      </w:pPr>
-                    </w:p>
-                    <w:p>
-                      <w:pPr>
-                        <w:shd w:val="clear" w:color="auto" w:fill="FFFFFF"/>
-                        <w:rPr>
-                          <w:caps/>
-                          <w:color w:val="1F497D"/>
-                          <w:sz w:val="32"/>
-                          <w:szCs w:val="36"/>
-                        </w:rPr>
-                      </w:pPr>
-                    </w:p>
-                    <w:p>
-                      <w:pPr>
-                        <w:shd w:val="clear" w:color="auto" w:fill="FFFFFF"/>
-                        <w:rPr>
-                          <w:caps/>
-                          <w:color w:val="1F497D"/>
-                          <w:sz w:val="32"/>
-                          <w:szCs w:val="36"/>
-                        </w:rPr>
-                      </w:pPr>
-                    </w:p>
-                    <w:p>
-                      <w:pPr>
-                        <w:shd w:val="clear" w:color="auto" w:fill="FFFFFF"/>
-                        <w:rPr>
-                          <w:caps/>
-                          <w:color w:val="1F497D"/>
-                          <w:sz w:val="32"/>
-                          <w:szCs w:val="36"/>
-                        </w:rPr>
-                      </w:pPr>
-                    </w:p>
-                    <w:p>
-                      <w:pPr>
-                        <w:shd w:val="clear" w:color="auto" w:fill="FFFFFF"/>
-                        <w:rPr>
-                          <w:caps/>
-                          <w:color w:val="1F497D"/>
-                          <w:sz w:val="32"/>
-                          <w:szCs w:val="36"/>
-                        </w:rPr>
-                      </w:pPr>
-                    </w:p>
-                    <w:p>
-                      <w:pPr>
-                        <w:shd w:val="clear" w:color="auto" w:fill="FFFFFF"/>
-                        <w:rPr>
-                          <w:caps/>
-                          <w:color w:val="1F497D"/>
-                          <w:sz w:val="32"/>
-                          <w:szCs w:val="36"/>
-                        </w:rPr>
-                      </w:pPr>
-                    </w:p>
-                    <w:p>
-                      <w:pPr>
-                        <w:pStyle w:val="FrameContents"/>
-                        <w:jc w:val="center"/>
-                        <w:rPr>
-                          <w:caps/>
-                          <w:color w:val="1F497D"/>
-                          <w:sz w:val="36"/>
-                          <w:szCs w:val="36"/>
-                        </w:rPr>
-                      </w:pPr>
-                    </w:p>
-                  </w:txbxContent>
-                </v:textbox>
-              </v:rect>
-            </w:pict>
-          </mc:Fallback>
-        </mc:AlternateContent>
-      </w:r>
-      <w:r>
-        <w:rPr>
-          <w:rFonts w:asciiTheme="minorHAnsi" w:hAnsiTheme="minorHAnsi" w:cstheme="minorHAnsi"/>
           <w:color w:val="FFFFFF"/>
           <w:sz w:val="28"/>
         </w:rPr>
@@ -407,32 +70,45 @@
       <w:pPr>
         <w:jc w:val="center"/>
         <w:rPr>
-          <w:rFonts w:asciiTheme="minorHAnsi" w:hAnsiTheme="minorHAnsi" w:cstheme="minorHAnsi"/>
-        </w:rPr>
-      </w:pPr>
-    </w:p>
-    <w:p>
-      <w:pPr>
-        <w:jc w:val="center"/>
-        <w:rPr>
-          <w:rFonts w:asciiTheme="minorHAnsi" w:hAnsiTheme="minorHAnsi" w:cstheme="minorHAnsi"/>
-        </w:rPr>
-      </w:pPr>
-    </w:p>
-    <w:p>
-      <w:pPr>
-        <w:tabs>
-          <w:tab w:val="left" w:pos="5269"/>
-        </w:tabs>
-        <w:rPr>
-          <w:rFonts w:asciiTheme="minorHAnsi" w:hAnsiTheme="minorHAnsi" w:cstheme="minorHAnsi"/>
-        </w:rPr>
-      </w:pPr>
-      <w:r>
-        <w:rPr>
-          <w:rFonts w:asciiTheme="minorHAnsi" w:hAnsiTheme="minorHAnsi" w:cstheme="minorHAnsi"/>
-        </w:rPr>
-        <w:tab/>
+          <w:rFonts w:ascii="Arial" w:hAnsi="Arial" w:cs="Arial"/>
+          <w:b/>
+          <w:color w:val="1F497D"/>
+          <w:sz w:val="32"/>
+          <w:szCs w:val="32"/>
+        </w:rPr>
+      </w:pPr>
+      <w:r>
+        <w:rPr>
+          <w:rFonts w:ascii="Arial" w:hAnsi="Arial" w:cs="Arial"/>
+          <w:b/>
+          <w:bCs/>
+          <w:color w:val="1F497D" w:themeColor="text2"/>
+          <w:sz w:val="36"/>
+          <w:szCs w:val="36"/>
+        </w:rPr>
+        <w:t>PROPOSAL FOR {</w:t>
+      </w:r>
+      <w:r>
+        <w:rPr>
+          <w:rFonts w:ascii="Arial" w:hAnsi="Arial" w:cs="Arial"/>
+          <w:b/>
+          <w:bCs/>
+          <w:color w:val="1F497D" w:themeColor="text2"/>
+          <w:sz w:val="32"/>
+          <w:szCs w:val="32"/>
+        </w:rPr>
+        <w:t>QUOTATIONTITLE</w:t>
+      </w:r>
+      <w:r>
+        <w:rPr>
+          <w:rFonts w:ascii="Arial" w:hAnsi="Arial" w:cs="Arial"/>
+          <w:b/>
+          <w:bCs/>
+          <w:color w:val="1F497D" w:themeColor="text2"/>
+          <w:sz w:val="36"/>
+          <w:szCs w:val="36"/>
+        </w:rPr>
+        <w:t>}</w:t>
       </w:r>
     </w:p>
     <w:p>
@@ -504,10 +180,10 @@
           <w:lang w:val="en-IN" w:eastAsia="en-IN"/>
         </w:rPr>
         <w:drawing>
-          <wp:inline distT="0" distB="0" distL="0" distR="0" wp14:anchorId="51D149E0" wp14:editId="4A10EFD2">
+          <wp:inline distT="0" distB="0" distL="0" distR="0" wp14:anchorId="51D149E0" wp14:editId="5DEDCBD2">
             <wp:extent cx="1352550" cy="1400175"/>
             <wp:effectExtent l="0" t="0" r="0" b="9525"/>
-            <wp:docPr id="1" name="Picture 1"/>
+            <wp:docPr id="1" name="Picture 1" descr="{%src}"/>
             <wp:cNvGraphicFramePr>
               <a:graphicFrameLocks xmlns:a="http://schemas.openxmlformats.org/drawingml/2006/main" noChangeAspect="1"/>
             </wp:cNvGraphicFramePr>
@@ -515,7 +191,7 @@
               <a:graphicData uri="http://schemas.openxmlformats.org/drawingml/2006/picture">
                 <pic:pic xmlns:pic="http://schemas.openxmlformats.org/drawingml/2006/picture">
                   <pic:nvPicPr>
-                    <pic:cNvPr id="1" name=""/>
+                    <pic:cNvPr id="1" name="Picture 1" descr="{%src}"/>
                     <pic:cNvPicPr/>
                   </pic:nvPicPr>
                   <pic:blipFill>
@@ -539,6 +215,13 @@
           </wp:inline>
         </w:drawing>
       </w:r>
+    </w:p>
+    <w:p>
+      <w:pPr>
+        <w:rPr>
+          <w:rFonts w:asciiTheme="minorHAnsi" w:hAnsiTheme="minorHAnsi" w:cstheme="minorHAnsi"/>
+        </w:rPr>
+      </w:pPr>
     </w:p>
     <w:p>
       <w:pPr>
@@ -787,7 +470,7 @@
           </mc:Choice>
           <mc:Fallback>
             <w:pict>
-              <v:rect w14:anchorId="07BD05F7" id="Rectangle 12" o:spid="_x0000_s1027" style="position:absolute;margin-left:57.4pt;margin-top:14.05pt;width:471.65pt;height:95.15pt;z-index:13;visibility:visible;mso-wrap-style:square;mso-width-percent:0;mso-height-percent:0;mso-wrap-distance-left:.35pt;mso-wrap-distance-top:.35pt;mso-wrap-distance-right:.35pt;mso-wrap-distance-bottom:.35pt;mso-position-horizontal:absolute;mso-position-horizontal-relative:page;mso-position-vertical:absolute;mso-position-vertical-relative:text;mso-width-percent:0;mso-height-percent:0;mso-width-relative:page;mso-height-relative:page;v-text-anchor:top" o:gfxdata="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" o:allowincell="f" fillcolor="#9cf" strokecolor="#030">
+              <v:rect w14:anchorId="07BD05F7" id="Rectangle 12" o:spid="_x0000_s1026" style="position:absolute;margin-left:57.4pt;margin-top:14.05pt;width:471.65pt;height:95.15pt;z-index:13;visibility:visible;mso-wrap-style:square;mso-width-percent:0;mso-height-percent:0;mso-wrap-distance-left:.35pt;mso-wrap-distance-top:.35pt;mso-wrap-distance-right:.35pt;mso-wrap-distance-bottom:.35pt;mso-position-horizontal:absolute;mso-position-horizontal-relative:page;mso-position-vertical:absolute;mso-position-vertical-relative:text;mso-width-percent:0;mso-height-percent:0;mso-width-relative:page;mso-height-relative:page;v-text-anchor:top" o:gfxdata="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" o:allowincell="f" fillcolor="#9cf" strokecolor="#030">
                 <v:stroke joinstyle="round"/>
                 <v:path arrowok="t"/>
                 <v:textbox>
@@ -1264,6 +947,7 @@
               </w:rPr>
               <w:t>Quotation: {</w:t>
             </w:r>
+            <w:bookmarkStart w:id="6" w:name="_Hlk151198581"/>
             <w:proofErr w:type="spellStart"/>
             <w:r>
               <w:rPr>
@@ -1273,8 +957,29 @@
                 <w:sz w:val="22"/>
                 <w:szCs w:val="22"/>
               </w:rPr>
-              <w:t>selectedQuoationId</w:t>
+              <w:t>selectedQuot</w:t>
             </w:r>
+            <w:r>
+              <w:rPr>
+                <w:rFonts w:asciiTheme="minorHAnsi" w:hAnsiTheme="minorHAnsi" w:cstheme="minorHAnsi"/>
+                <w:b/>
+                <w:bCs/>
+                <w:sz w:val="22"/>
+                <w:szCs w:val="22"/>
+              </w:rPr>
+              <w:t>ati</w:t>
+            </w:r>
+            <w:r>
+              <w:rPr>
+                <w:rFonts w:asciiTheme="minorHAnsi" w:hAnsiTheme="minorHAnsi" w:cstheme="minorHAnsi"/>
+                <w:b/>
+                <w:bCs/>
+                <w:sz w:val="22"/>
+                <w:szCs w:val="22"/>
+              </w:rPr>
+              <w:t>onId</w:t>
+            </w:r>
+            <w:bookmarkEnd w:id="6"/>
             <w:proofErr w:type="spellEnd"/>
             <w:r>
               <w:rPr>
@@ -1516,25 +1221,7 @@
           <w:tab w:val="left" w:pos="9923"/>
           <w:tab w:val="left" w:pos="10042"/>
         </w:tabs>
-        <w:ind w:left="-450" w:right="-43"/>
-        <w:jc w:val="center"/>
-        <w:rPr>
-          <w:rFonts w:asciiTheme="minorHAnsi" w:hAnsiTheme="minorHAnsi" w:cstheme="minorHAnsi"/>
-        </w:rPr>
-      </w:pPr>
-    </w:p>
-    <w:p>
-      <w:pPr>
-        <w:widowControl w:val="0"/>
-        <w:tabs>
-          <w:tab w:val="left" w:pos="709"/>
-          <w:tab w:val="left" w:pos="8789"/>
-          <w:tab w:val="left" w:pos="9498"/>
-          <w:tab w:val="left" w:pos="9923"/>
-          <w:tab w:val="left" w:pos="10042"/>
-        </w:tabs>
-        <w:ind w:left="-450" w:right="-43"/>
-        <w:jc w:val="center"/>
+        <w:ind w:right="-43"/>
         <w:rPr>
           <w:rFonts w:asciiTheme="minorHAnsi" w:hAnsiTheme="minorHAnsi" w:cstheme="minorHAnsi"/>
         </w:rPr>
@@ -1542,7 +1229,7 @@
     </w:p>
     <w:tbl>
       <w:tblPr>
-        <w:tblW w:w="10340" w:type="dxa"/>
+        <w:tblW w:w="10345" w:type="dxa"/>
         <w:jc w:val="center"/>
         <w:tblBorders>
           <w:top w:val="single" w:sz="4" w:space="0" w:color="auto"/>
@@ -1562,14 +1249,13 @@
         <w:tblLook w:val="04A0" w:firstRow="1" w:lastRow="0" w:firstColumn="1" w:lastColumn="0" w:noHBand="0" w:noVBand="1"/>
       </w:tblPr>
       <w:tblGrid>
-        <w:gridCol w:w="1165"/>
-        <w:gridCol w:w="3585"/>
+        <w:gridCol w:w="985"/>
+        <w:gridCol w:w="3600"/>
+        <w:gridCol w:w="1080"/>
         <w:gridCol w:w="1350"/>
-        <w:gridCol w:w="1116"/>
         <w:gridCol w:w="720"/>
-        <w:gridCol w:w="1419"/>
-        <w:gridCol w:w="978"/>
-        <w:gridCol w:w="7"/>
+        <w:gridCol w:w="1170"/>
+        <w:gridCol w:w="1440"/>
       </w:tblGrid>
       <w:tr>
         <w:trPr>
@@ -1578,7 +1264,7 @@
         </w:trPr>
         <w:tc>
           <w:tcPr>
-            <w:tcW w:w="1165" w:type="dxa"/>
+            <w:tcW w:w="985" w:type="dxa"/>
             <w:shd w:val="clear" w:color="auto" w:fill="729FCF"/>
           </w:tcPr>
           <w:p>
@@ -1608,7 +1294,7 @@
         </w:tc>
         <w:tc>
           <w:tcPr>
-            <w:tcW w:w="3585" w:type="dxa"/>
+            <w:tcW w:w="3600" w:type="dxa"/>
             <w:shd w:val="clear" w:color="auto" w:fill="729FCF"/>
           </w:tcPr>
           <w:p>
@@ -1638,7 +1324,7 @@
         </w:tc>
         <w:tc>
           <w:tcPr>
-            <w:tcW w:w="1350" w:type="dxa"/>
+            <w:tcW w:w="1080" w:type="dxa"/>
             <w:shd w:val="clear" w:color="auto" w:fill="729FCF"/>
           </w:tcPr>
           <w:p>
@@ -1668,7 +1354,7 @@
         </w:tc>
         <w:tc>
           <w:tcPr>
-            <w:tcW w:w="1116" w:type="dxa"/>
+            <w:tcW w:w="1350" w:type="dxa"/>
             <w:shd w:val="clear" w:color="auto" w:fill="729FCF"/>
           </w:tcPr>
           <w:p>
@@ -1728,7 +1414,7 @@
         </w:tc>
         <w:tc>
           <w:tcPr>
-            <w:tcW w:w="1419" w:type="dxa"/>
+            <w:tcW w:w="1170" w:type="dxa"/>
             <w:shd w:val="clear" w:color="auto" w:fill="729FCF"/>
           </w:tcPr>
           <w:p>
@@ -1758,8 +1444,7 @@
         </w:tc>
         <w:tc>
           <w:tcPr>
-            <w:tcW w:w="985" w:type="dxa"/>
-            <w:gridSpan w:val="2"/>
+            <w:tcW w:w="1440" w:type="dxa"/>
             <w:shd w:val="clear" w:color="auto" w:fill="729FCF"/>
           </w:tcPr>
           <w:p>
@@ -1784,6 +1469,26 @@
                 <w:szCs w:val="18"/>
               </w:rPr>
               <w:t>AMOUNT</w:t>
+            </w:r>
+            <w:r>
+              <w:rPr>
+                <w:rFonts w:asciiTheme="minorHAnsi" w:hAnsiTheme="minorHAnsi" w:cstheme="minorHAnsi"/>
+                <w:b/>
+                <w:bCs/>
+                <w:sz w:val="18"/>
+                <w:szCs w:val="18"/>
+              </w:rPr>
+              <w:t xml:space="preserve"> </w:t>
+            </w:r>
+            <w:r>
+              <w:rPr>
+                <w:rFonts w:asciiTheme="minorHAnsi" w:hAnsiTheme="minorHAnsi" w:cstheme="minorHAnsi"/>
+                <w:b/>
+                <w:bCs/>
+                <w:sz w:val="18"/>
+                <w:szCs w:val="18"/>
+              </w:rPr>
+              <w:t>(INR)</w:t>
             </w:r>
           </w:p>
         </w:tc>
@@ -1795,12 +1500,84 @@
         </w:trPr>
         <w:tc>
           <w:tcPr>
-            <w:tcW w:w="1165" w:type="dxa"/>
+            <w:tcW w:w="985" w:type="dxa"/>
           </w:tcPr>
           <w:p>
             <w:pPr>
               <w:pStyle w:val="TableContents"/>
               <w:widowControl w:val="0"/>
+              <w:jc w:val="center"/>
+              <w:rPr>
+                <w:rFonts w:asciiTheme="minorHAnsi" w:hAnsiTheme="minorHAnsi" w:cstheme="minorHAnsi"/>
+                <w:color w:val="000000"/>
+                <w:sz w:val="22"/>
+                <w:szCs w:val="22"/>
+                <w:shd w:val="clear" w:color="auto" w:fill="FFFFFF"/>
+              </w:rPr>
+            </w:pPr>
+            <w:r>
+              <w:rPr>
+                <w:rFonts w:asciiTheme="minorHAnsi" w:hAnsiTheme="minorHAnsi" w:cstheme="minorHAnsi"/>
+                <w:color w:val="000000"/>
+                <w:sz w:val="22"/>
+                <w:szCs w:val="22"/>
+                <w:shd w:val="clear" w:color="auto" w:fill="FFFFFF"/>
+              </w:rPr>
+              <w:t>{#</w:t>
+            </w:r>
+            <w:proofErr w:type="gramStart"/>
+            <w:r>
+              <w:rPr>
+                <w:rFonts w:asciiTheme="minorHAnsi" w:hAnsiTheme="minorHAnsi" w:cstheme="minorHAnsi"/>
+                <w:color w:val="000000"/>
+                <w:sz w:val="22"/>
+                <w:szCs w:val="22"/>
+                <w:shd w:val="clear" w:color="auto" w:fill="FFFFFF"/>
+              </w:rPr>
+              <w:t>dataRows</w:t>
+            </w:r>
+            <w:r>
+              <w:rPr>
+                <w:rFonts w:asciiTheme="minorHAnsi" w:hAnsiTheme="minorHAnsi" w:cstheme="minorHAnsi"/>
+                <w:color w:val="000000"/>
+                <w:sz w:val="22"/>
+                <w:szCs w:val="22"/>
+                <w:shd w:val="clear" w:color="auto" w:fill="FFFFFF"/>
+              </w:rPr>
+              <w:t>}</w:t>
+            </w:r>
+            <w:r>
+              <w:rPr>
+                <w:rFonts w:asciiTheme="minorHAnsi" w:hAnsiTheme="minorHAnsi" w:cstheme="minorHAnsi"/>
+                <w:color w:val="000000"/>
+                <w:sz w:val="22"/>
+                <w:szCs w:val="22"/>
+                <w:shd w:val="clear" w:color="auto" w:fill="FFFFFF"/>
+              </w:rPr>
+              <w:t>{</w:t>
+            </w:r>
+            <w:proofErr w:type="gramEnd"/>
+            <w:r>
+              <w:rPr>
+                <w:rFonts w:asciiTheme="minorHAnsi" w:hAnsiTheme="minorHAnsi" w:cstheme="minorHAnsi"/>
+                <w:color w:val="000000"/>
+                <w:sz w:val="22"/>
+                <w:szCs w:val="22"/>
+                <w:shd w:val="clear" w:color="auto" w:fill="FFFFFF"/>
+              </w:rPr>
+              <w:t>slno}</w:t>
+            </w:r>
+          </w:p>
+        </w:tc>
+        <w:tc>
+          <w:tcPr>
+            <w:tcW w:w="3600" w:type="dxa"/>
+            <w:shd w:val="clear" w:color="auto" w:fill="auto"/>
+          </w:tcPr>
+          <w:p>
+            <w:pPr>
+              <w:pStyle w:val="TableContents"/>
+              <w:widowControl w:val="0"/>
               <w:rPr>
                 <w:rFonts w:asciiTheme="minorHAnsi" w:hAnsiTheme="minorHAnsi" w:cstheme="minorHAnsi"/>
                 <w:color w:val="000000"/>
@@ -1828,7 +1605,7 @@
                 <w:szCs w:val="22"/>
                 <w:shd w:val="clear" w:color="auto" w:fill="FFFFFF"/>
               </w:rPr>
-              <w:t>slno</w:t>
+              <w:t>testDescription</w:t>
             </w:r>
             <w:proofErr w:type="spellEnd"/>
             <w:r>
@@ -1845,13 +1622,14 @@
         </w:tc>
         <w:tc>
           <w:tcPr>
-            <w:tcW w:w="3585" w:type="dxa"/>
+            <w:tcW w:w="1080" w:type="dxa"/>
             <w:shd w:val="clear" w:color="auto" w:fill="auto"/>
           </w:tcPr>
           <w:p>
             <w:pPr>
               <w:pStyle w:val="TableContents"/>
               <w:widowControl w:val="0"/>
+              <w:jc w:val="center"/>
               <w:rPr>
                 <w:rFonts w:asciiTheme="minorHAnsi" w:hAnsiTheme="minorHAnsi" w:cstheme="minorHAnsi"/>
                 <w:color w:val="000000"/>
@@ -1879,7 +1657,7 @@
                 <w:szCs w:val="22"/>
                 <w:shd w:val="clear" w:color="auto" w:fill="FFFFFF"/>
               </w:rPr>
-              <w:t>testDescription</w:t>
+              <w:t>sacNo</w:t>
             </w:r>
             <w:proofErr w:type="spellEnd"/>
             <w:r>
@@ -1897,57 +1675,6 @@
         <w:tc>
           <w:tcPr>
             <w:tcW w:w="1350" w:type="dxa"/>
-            <w:shd w:val="clear" w:color="auto" w:fill="auto"/>
-          </w:tcPr>
-          <w:p>
-            <w:pPr>
-              <w:pStyle w:val="TableContents"/>
-              <w:widowControl w:val="0"/>
-              <w:rPr>
-                <w:rFonts w:asciiTheme="minorHAnsi" w:hAnsiTheme="minorHAnsi" w:cstheme="minorHAnsi"/>
-                <w:color w:val="000000"/>
-                <w:sz w:val="22"/>
-                <w:szCs w:val="22"/>
-                <w:shd w:val="clear" w:color="auto" w:fill="FFFFFF"/>
-              </w:rPr>
-            </w:pPr>
-            <w:r>
-              <w:rPr>
-                <w:rFonts w:asciiTheme="minorHAnsi" w:hAnsiTheme="minorHAnsi" w:cstheme="minorHAnsi"/>
-                <w:color w:val="000000"/>
-                <w:sz w:val="22"/>
-                <w:szCs w:val="22"/>
-                <w:shd w:val="clear" w:color="auto" w:fill="FFFFFF"/>
-              </w:rPr>
-              <w:t>{</w:t>
-            </w:r>
-            <w:proofErr w:type="spellStart"/>
-            <w:r>
-              <w:rPr>
-                <w:rFonts w:asciiTheme="minorHAnsi" w:hAnsiTheme="minorHAnsi" w:cstheme="minorHAnsi"/>
-                <w:color w:val="000000"/>
-                <w:sz w:val="22"/>
-                <w:szCs w:val="22"/>
-                <w:shd w:val="clear" w:color="auto" w:fill="FFFFFF"/>
-              </w:rPr>
-              <w:t>sacNo</w:t>
-            </w:r>
-            <w:proofErr w:type="spellEnd"/>
-            <w:r>
-              <w:rPr>
-                <w:rFonts w:asciiTheme="minorHAnsi" w:hAnsiTheme="minorHAnsi" w:cstheme="minorHAnsi"/>
-                <w:color w:val="000000"/>
-                <w:sz w:val="22"/>
-                <w:szCs w:val="22"/>
-                <w:shd w:val="clear" w:color="auto" w:fill="FFFFFF"/>
-              </w:rPr>
-              <w:t>}</w:t>
-            </w:r>
-          </w:p>
-        </w:tc>
-        <w:tc>
-          <w:tcPr>
-            <w:tcW w:w="1116" w:type="dxa"/>
             <w:shd w:val="clear" w:color="auto" w:fill="auto"/>
           </w:tcPr>
           <w:p>
@@ -2007,7 +1734,7 @@
         </w:tc>
         <w:tc>
           <w:tcPr>
-            <w:tcW w:w="1419" w:type="dxa"/>
+            <w:tcW w:w="1170" w:type="dxa"/>
             <w:shd w:val="clear" w:color="auto" w:fill="auto"/>
           </w:tcPr>
           <w:p>
@@ -2059,8 +1786,7 @@
         </w:tc>
         <w:tc>
           <w:tcPr>
-            <w:tcW w:w="985" w:type="dxa"/>
-            <w:gridSpan w:val="2"/>
+            <w:tcW w:w="1440" w:type="dxa"/>
             <w:shd w:val="clear" w:color="auto" w:fill="auto"/>
           </w:tcPr>
           <w:p>
@@ -2087,18 +1813,62 @@
               <w:t>{amount}</w:t>
             </w:r>
           </w:p>
+          <w:p>
+            <w:pPr>
+              <w:pStyle w:val="TableContents"/>
+              <w:widowControl w:val="0"/>
+              <w:jc w:val="center"/>
+              <w:rPr>
+                <w:rFonts w:asciiTheme="minorHAnsi" w:hAnsiTheme="minorHAnsi" w:cstheme="minorHAnsi"/>
+                <w:color w:val="000000"/>
+                <w:sz w:val="22"/>
+                <w:szCs w:val="22"/>
+                <w:shd w:val="clear" w:color="auto" w:fill="FFFFFF"/>
+              </w:rPr>
+            </w:pPr>
+            <w:r>
+              <w:rPr>
+                <w:rFonts w:asciiTheme="minorHAnsi" w:hAnsiTheme="minorHAnsi" w:cstheme="minorHAnsi"/>
+                <w:color w:val="000000"/>
+                <w:sz w:val="22"/>
+                <w:szCs w:val="22"/>
+                <w:shd w:val="clear" w:color="auto" w:fill="FFFFFF"/>
+              </w:rPr>
+              <w:t>{/</w:t>
+            </w:r>
+            <w:proofErr w:type="spellStart"/>
+            <w:r>
+              <w:rPr>
+                <w:rFonts w:asciiTheme="minorHAnsi" w:hAnsiTheme="minorHAnsi" w:cstheme="minorHAnsi"/>
+                <w:color w:val="000000"/>
+                <w:sz w:val="22"/>
+                <w:szCs w:val="22"/>
+                <w:shd w:val="clear" w:color="auto" w:fill="FFFFFF"/>
+              </w:rPr>
+              <w:t>dataRows</w:t>
+            </w:r>
+            <w:proofErr w:type="spellEnd"/>
+            <w:r>
+              <w:rPr>
+                <w:rFonts w:asciiTheme="minorHAnsi" w:hAnsiTheme="minorHAnsi" w:cstheme="minorHAnsi"/>
+                <w:color w:val="000000"/>
+                <w:sz w:val="22"/>
+                <w:szCs w:val="22"/>
+                <w:shd w:val="clear" w:color="auto" w:fill="FFFFFF"/>
+              </w:rPr>
+              <w:t>}</w:t>
+            </w:r>
+          </w:p>
         </w:tc>
       </w:tr>
       <w:tr>
         <w:trPr>
-          <w:gridAfter w:val="1"/>
-          <w:wAfter w:w="7" w:type="dxa"/>
           <w:trHeight w:val="142"/>
           <w:jc w:val="center"/>
         </w:trPr>
         <w:tc>
           <w:tcPr>
-            <w:tcW w:w="9355" w:type="dxa"/>
+            <w:tcW w:w="8905" w:type="dxa"/>
             <w:gridSpan w:val="6"/>
           </w:tcPr>
           <w:p>
@@ -2122,13 +1892,23 @@
                 <w:sz w:val="20"/>
                 <w:szCs w:val="20"/>
               </w:rPr>
+              <w:t xml:space="preserve">TOTAL </w:t>
+            </w:r>
+            <w:r>
+              <w:rPr>
+                <w:rFonts w:asciiTheme="minorHAnsi" w:hAnsiTheme="minorHAnsi" w:cstheme="minorHAnsi"/>
+                <w:b/>
+                <w:bCs/>
+                <w:sz w:val="20"/>
+                <w:szCs w:val="20"/>
+              </w:rPr>
               <w:t>TAXABLE AMOUNT=</w:t>
             </w:r>
           </w:p>
         </w:tc>
         <w:tc>
           <w:tcPr>
-            <w:tcW w:w="978" w:type="dxa"/>
+            <w:tcW w:w="1440" w:type="dxa"/>
             <w:shd w:val="clear" w:color="auto" w:fill="auto"/>
           </w:tcPr>
           <w:p>
@@ -2190,8 +1970,7 @@
           <w:tab w:val="left" w:pos="9923"/>
           <w:tab w:val="left" w:pos="10042"/>
         </w:tabs>
-        <w:ind w:left="-450" w:right="-43"/>
-        <w:jc w:val="center"/>
+        <w:ind w:right="-43"/>
         <w:rPr>
           <w:rFonts w:asciiTheme="minorHAnsi" w:hAnsiTheme="minorHAnsi" w:cstheme="minorHAnsi"/>
         </w:rPr>
@@ -2307,7 +2086,21 @@
         <w:rPr>
           <w:rFonts w:asciiTheme="minorHAnsi" w:hAnsiTheme="minorHAnsi" w:cstheme="minorHAnsi"/>
         </w:rPr>
-        <w:t xml:space="preserve">Special Test fixtures, if required, should be provided by Customer. Alternately, BE Analytic Solutions can design and prepare the required test fixture. This will be charged extra. Completion of test will be extended by the time required to design and build the special test fixture. </w:t>
+        <w:t xml:space="preserve">Special Test fixtures, if required, should be provided by </w:t>
+      </w:r>
+      <w:proofErr w:type="gramStart"/>
+      <w:r>
+        <w:rPr>
+          <w:rFonts w:asciiTheme="minorHAnsi" w:hAnsiTheme="minorHAnsi" w:cstheme="minorHAnsi"/>
+        </w:rPr>
+        <w:t>Customer</w:t>
+      </w:r>
+      <w:proofErr w:type="gramEnd"/>
+      <w:r>
+        <w:rPr>
+          <w:rFonts w:asciiTheme="minorHAnsi" w:hAnsiTheme="minorHAnsi" w:cstheme="minorHAnsi"/>
+        </w:rPr>
+        <w:t xml:space="preserve">. Alternately, BE Analytic Solutions can design and prepare the required test fixture. This will be charged extra. Completion of test will be extended by the time required to design and build the special test fixture. </w:t>
       </w:r>
     </w:p>
     <w:p>
@@ -2604,6 +2397,40 @@
     </w:p>
     <w:p>
       <w:pPr>
+        <w:widowControl w:val="0"/>
+        <w:tabs>
+          <w:tab w:val="left" w:pos="709"/>
+          <w:tab w:val="left" w:pos="8789"/>
+          <w:tab w:val="left" w:pos="9498"/>
+          <w:tab w:val="left" w:pos="9923"/>
+          <w:tab w:val="left" w:pos="10042"/>
+        </w:tabs>
+        <w:ind w:right="119"/>
+        <w:jc w:val="both"/>
+        <w:rPr>
+          <w:rFonts w:asciiTheme="minorHAnsi" w:hAnsiTheme="minorHAnsi" w:cstheme="minorHAnsi"/>
+        </w:rPr>
+      </w:pPr>
+    </w:p>
+    <w:p>
+      <w:pPr>
+        <w:widowControl w:val="0"/>
+        <w:tabs>
+          <w:tab w:val="left" w:pos="709"/>
+          <w:tab w:val="left" w:pos="8789"/>
+          <w:tab w:val="left" w:pos="9498"/>
+          <w:tab w:val="left" w:pos="9923"/>
+          <w:tab w:val="left" w:pos="10042"/>
+        </w:tabs>
+        <w:ind w:right="119"/>
+        <w:jc w:val="both"/>
+        <w:rPr>
+          <w:rFonts w:asciiTheme="minorHAnsi" w:hAnsiTheme="minorHAnsi" w:cstheme="minorHAnsi"/>
+        </w:rPr>
+      </w:pPr>
+    </w:p>
+    <w:p>
+      <w:pPr>
         <w:pStyle w:val="Heading1"/>
         <w:shd w:val="clear" w:color="auto" w:fill="F3F3F3"/>
         <w:spacing w:before="0" w:line="276" w:lineRule="auto"/>
@@ -2612,7 +2439,7 @@
           <w:rFonts w:asciiTheme="minorHAnsi" w:hAnsiTheme="minorHAnsi" w:cstheme="minorHAnsi"/>
         </w:rPr>
       </w:pPr>
-      <w:bookmarkStart w:id="6" w:name="_Toc295992497"/>
+      <w:bookmarkStart w:id="7" w:name="_Toc295992497"/>
       <w:r>
         <w:rPr>
           <w:rFonts w:asciiTheme="minorHAnsi" w:hAnsiTheme="minorHAnsi" w:cstheme="minorHAnsi"/>
@@ -2624,7 +2451,7 @@
         <w:lastRenderedPageBreak/>
         <w:t>Terms and conditions</w:t>
       </w:r>
-      <w:bookmarkEnd w:id="6"/>
+      <w:bookmarkEnd w:id="7"/>
     </w:p>
     <w:p>
       <w:pPr>
@@ -2653,7 +2480,7 @@
           <w:rFonts w:asciiTheme="minorHAnsi" w:hAnsiTheme="minorHAnsi" w:cstheme="minorHAnsi"/>
         </w:rPr>
       </w:pPr>
-      <w:bookmarkStart w:id="7" w:name="__DdeLink__231_3803389908"/>
+      <w:bookmarkStart w:id="8" w:name="__DdeLink__231_3803389908"/>
       <w:r>
         <w:rPr>
           <w:rFonts w:asciiTheme="minorHAnsi" w:hAnsiTheme="minorHAnsi" w:cstheme="minorHAnsi"/>
@@ -2663,7 +2490,7 @@
         </w:rPr>
         <w:t>Payment Terms: 100% advance along with Purchase Order.</w:t>
       </w:r>
-      <w:bookmarkEnd w:id="7"/>
+      <w:bookmarkEnd w:id="8"/>
     </w:p>
     <w:p>
       <w:pPr>
@@ -3398,7 +3225,7 @@
           <w:szCs w:val="22"/>
         </w:rPr>
       </w:pPr>
-      <w:bookmarkStart w:id="8" w:name="_Toc295992498"/>
+      <w:bookmarkStart w:id="9" w:name="_Toc295992498"/>
       <w:r>
         <w:rPr>
           <w:rFonts w:asciiTheme="minorHAnsi" w:hAnsiTheme="minorHAnsi" w:cstheme="minorHAnsi"/>
@@ -3409,7 +3236,7 @@
         </w:rPr>
         <w:t>CONTACT INFORMATION</w:t>
       </w:r>
-      <w:bookmarkEnd w:id="8"/>
+      <w:bookmarkEnd w:id="9"/>
     </w:p>
     <w:p>
       <w:pPr>
@@ -3637,6 +3464,35 @@
           <w:rFonts w:asciiTheme="minorHAnsi" w:hAnsiTheme="minorHAnsi" w:cstheme="minorHAnsi"/>
         </w:rPr>
       </w:pPr>
+    </w:p>
+    <w:p>
+      <w:pPr>
+        <w:rPr>
+          <w:rFonts w:ascii="Calibri" w:hAnsi="Calibri" w:cs="Calibri"/>
+          <w:sz w:val="20"/>
+          <w:szCs w:val="20"/>
+        </w:rPr>
+      </w:pPr>
+      <w:r>
+        <w:t>{</w:t>
+      </w:r>
+      <w:r>
+        <w:t>%</w:t>
+      </w:r>
+      <w:r>
+        <w:t>image}</w:t>
+      </w:r>
+    </w:p>
+    <w:p>
+      <w:r>
+        <w:t>{</w:t>
+      </w:r>
+      <w:r>
+        <w:t>$</w:t>
+      </w:r>
+      <w:r>
+        <w:t>image}</w:t>
+      </w:r>
     </w:p>
     <w:p>
       <w:pPr>
@@ -4073,7 +3929,6 @@
   <w:p>
     <w:pPr>
       <w:pStyle w:val="Header"/>
-      <w:jc w:val="right"/>
     </w:pPr>
   </w:p>
   <w:p>
@@ -4175,13 +4030,33 @@
     <w:proofErr w:type="spellStart"/>
     <w:r>
       <w:rPr>
-        <w:rFonts w:asciiTheme="minorHAnsi" w:hAnsiTheme="minorHAnsi"/>
+        <w:rFonts w:asciiTheme="minorHAnsi" w:hAnsiTheme="minorHAnsi" w:cstheme="minorHAnsi"/>
         <w:b/>
         <w:bCs/>
         <w:sz w:val="22"/>
         <w:szCs w:val="22"/>
       </w:rPr>
-      <w:t>selectedQuoationId</w:t>
+      <w:t>selectedQuot</w:t>
+    </w:r>
+    <w:r>
+      <w:rPr>
+        <w:rFonts w:asciiTheme="minorHAnsi" w:hAnsiTheme="minorHAnsi" w:cstheme="minorHAnsi"/>
+        <w:b/>
+        <w:bCs/>
+        <w:sz w:val="22"/>
+        <w:szCs w:val="22"/>
+      </w:rPr>
+      <w:t>ati</w:t>
+    </w:r>
+    <w:r>
+      <w:rPr>
+        <w:rFonts w:asciiTheme="minorHAnsi" w:hAnsiTheme="minorHAnsi" w:cstheme="minorHAnsi"/>
+        <w:b/>
+        <w:bCs/>
+        <w:sz w:val="22"/>
+        <w:szCs w:val="22"/>
+      </w:rPr>
+      <w:t>onId</w:t>
     </w:r>
     <w:proofErr w:type="spellEnd"/>
     <w:r>

</xml_diff>